<commit_message>
Edited docs for lab 2
</commit_message>
<xml_diff>
--- a/Lab2/docs/IO-23_Корбут_Лаб2.docx
+++ b/Lab2/docs/IO-23_Корбут_Лаб2.docx
@@ -194,7 +194,7 @@
           <w:b/>
           <w:sz w:val="44"/>
           <w:szCs w:val="44"/>
-          <w:lang w:val="en-US"/>
+          <w:lang w:val="ru-RU"/>
         </w:rPr>
       </w:pPr>
       <w:r>
@@ -212,7 +212,7 @@
           <w:b/>
           <w:sz w:val="44"/>
           <w:szCs w:val="44"/>
-          <w:lang w:val="en-US"/>
+          <w:lang w:val="ru-RU"/>
         </w:rPr>
         <w:t>2</w:t>
       </w:r>
@@ -558,7 +558,7 @@
           <w:sz w:val="32"/>
           <w:szCs w:val="28"/>
           <w:u w:val="single"/>
-          <w:lang w:val="en-US"/>
+          <w:lang w:val="ru-RU"/>
         </w:rPr>
       </w:pPr>
       <w:r>
@@ -579,7 +579,7 @@
           <w:sz w:val="32"/>
           <w:szCs w:val="28"/>
           <w:u w:val="single"/>
-          <w:lang w:val="en-US"/>
+          <w:lang w:val="ru-RU"/>
         </w:rPr>
         <w:t>2</w:t>
       </w:r>
@@ -1243,7 +1243,7 @@
           <w:noProof/>
           <w:sz w:val="28"/>
           <w:szCs w:val="24"/>
-          <w:lang w:val="en-US"/>
+          <w:lang w:val="ru-RU"/>
         </w:rPr>
       </w:pPr>
       <w:r>
@@ -1267,7 +1267,7 @@
           <w:noProof/>
           <w:sz w:val="28"/>
           <w:szCs w:val="24"/>
-          <w:lang w:val="en-US"/>
+          <w:lang w:val="ru-RU"/>
         </w:rPr>
       </w:pPr>
     </w:p>
@@ -1419,7 +1419,6 @@
           <w:noProof/>
           <w:sz w:val="20"/>
           <w:szCs w:val="20"/>
-          <w:lang w:val="en-US"/>
         </w:rPr>
       </w:pPr>
       <w:r>
@@ -1439,7 +1438,6 @@
           <w:noProof/>
           <w:sz w:val="20"/>
           <w:szCs w:val="20"/>
-          <w:lang w:val="en-US"/>
         </w:rPr>
       </w:pPr>
     </w:p>
@@ -1805,15 +1803,7 @@
                                 <w:sz w:val="28"/>
                                 <w:szCs w:val="28"/>
                               </w:rPr>
-                              <w:t>2</w:t>
-                            </w:r>
-                            <w:r>
-                              <w:rPr>
-                                <w:rFonts w:ascii="Times New Roman" w:hAnsi="Times New Roman" w:cs="Times New Roman"/>
-                                <w:sz w:val="28"/>
-                                <w:szCs w:val="28"/>
-                              </w:rPr>
-                              <w:t>.</w:t>
+                              <w:t>2.</w:t>
                             </w:r>
                             <w:r>
                               <w:rPr>
@@ -1987,6 +1977,7 @@
         <w:rPr>
           <w:rFonts w:ascii="Times New Roman" w:hAnsi="Times New Roman" w:cs="Times New Roman"/>
           <w:bCs/>
+          <w:noProof/>
           <w:sz w:val="28"/>
           <w:szCs w:val="24"/>
         </w:rPr>
@@ -2059,6 +2050,7 @@
         <w:rPr>
           <w:rFonts w:ascii="Times New Roman" w:hAnsi="Times New Roman" w:cs="Times New Roman"/>
           <w:bCs/>
+          <w:noProof/>
           <w:sz w:val="28"/>
           <w:szCs w:val="24"/>
         </w:rPr>
@@ -2302,6 +2294,7 @@
         <w:rPr>
           <w:rFonts w:ascii="Times New Roman" w:hAnsi="Times New Roman" w:cs="Times New Roman"/>
           <w:bCs/>
+          <w:noProof/>
           <w:sz w:val="28"/>
           <w:szCs w:val="24"/>
         </w:rPr>
@@ -2433,15 +2426,7 @@
                                 <w:sz w:val="28"/>
                                 <w:szCs w:val="28"/>
                               </w:rPr>
-                              <w:t>3</w:t>
-                            </w:r>
-                            <w:r>
-                              <w:rPr>
-                                <w:rFonts w:ascii="Times New Roman" w:hAnsi="Times New Roman" w:cs="Times New Roman"/>
-                                <w:sz w:val="28"/>
-                                <w:szCs w:val="28"/>
-                              </w:rPr>
-                              <w:t>.</w:t>
+                              <w:t>3.</w:t>
                             </w:r>
                             <w:r>
                               <w:rPr>
@@ -2629,27 +2614,7 @@
             <w:sz w:val="28"/>
             <w:szCs w:val="28"/>
           </w:rPr>
-          <w:t>по</w:t>
-        </w:r>
-        <w:r>
-          <w:rPr>
-            <w:rStyle w:val="a8"/>
-            <w:rFonts w:ascii="Times New Roman" w:hAnsi="Times New Roman" w:cs="Times New Roman"/>
-            <w:noProof/>
-            <w:sz w:val="28"/>
-            <w:szCs w:val="28"/>
-          </w:rPr>
-          <w:t>с</w:t>
-        </w:r>
-        <w:r>
-          <w:rPr>
-            <w:rStyle w:val="a8"/>
-            <w:rFonts w:ascii="Times New Roman" w:hAnsi="Times New Roman" w:cs="Times New Roman"/>
-            <w:noProof/>
-            <w:sz w:val="28"/>
-            <w:szCs w:val="28"/>
-          </w:rPr>
-          <w:t>иланням</w:t>
+          <w:t>посиланням</w:t>
         </w:r>
       </w:hyperlink>
       <w:r>
@@ -2713,7 +2678,15 @@
           <w:sz w:val="28"/>
           <w:szCs w:val="28"/>
         </w:rPr>
-        <w:t>Програма успішно реалізує всі вимоги завдання: вона дозволяє здійснити вибір, перевіряє повноту введення, виводить результати взаємодії з інтерфейсом та повідомляє про помилки. Інтерфейс є інтуїтивно зрозумілим, а перевірка введених даних — надійною.</w:t>
+        <w:t>Порівняно з попередньою версією, у цій реалізації основна увага приділена архітектурі додатку — використано два окремих фрагменти, що підвищує модульність, зручність підтримки та розширення коду. Реалізовано динамічну взаємодію між фрагментами без створення нової активності.</w:t>
+      </w:r>
+      <w:r>
+        <w:rPr>
+          <w:rFonts w:ascii="Times New Roman" w:hAnsi="Times New Roman" w:cs="Times New Roman"/>
+          <w:sz w:val="28"/>
+          <w:szCs w:val="28"/>
+        </w:rPr>
+        <w:t>.</w:t>
       </w:r>
     </w:p>
     <w:p>

</xml_diff>